<commit_message>
PDF File was not made as the program will not currently run as it should
</commit_message>
<xml_diff>
--- a/Homeworks/Homework3/Homework3.docx
+++ b/Homeworks/Homework3/Homework3.docx
@@ -92,7 +92,7 @@
           <w:rFonts w:ascii="Arial" w:hAnsi="Arial" w:cs="Arial"/>
           <w:color w:val="000000" w:themeColor="text1"/>
         </w:rPr>
-        <w:t>The total mass ratio of MW/M31 is ___. The dark matter component dominates the total mass of both the MW and M31.</w:t>
+        <w:t xml:space="preserve">The total mass ratio of MW/M31 is ___. </w:t>
       </w:r>
     </w:p>
     <w:p>
@@ -148,20 +148,6 @@
         </w:rPr>
         <w:t xml:space="preserve">The ratio of stellar masses between the MW and M31 is ____. </w:t>
       </w:r>
-      <w:r>
-        <w:rPr>
-          <w:rFonts w:ascii="Arial" w:hAnsi="Arial" w:cs="Arial"/>
-          <w:color w:val="000000" w:themeColor="text1"/>
-        </w:rPr>
-        <w:t>The MW should be more luminous</w:t>
-      </w:r>
-      <w:r>
-        <w:rPr>
-          <w:rFonts w:ascii="Arial" w:hAnsi="Arial" w:cs="Arial"/>
-          <w:color w:val="000000" w:themeColor="text1"/>
-        </w:rPr>
-        <w:t xml:space="preserve"> since it has </w:t>
-      </w:r>
     </w:p>
     <w:p>
       <w:pPr>
@@ -213,37 +199,7 @@
           <w:rFonts w:ascii="Arial" w:hAnsi="Arial" w:cs="Arial"/>
           <w:color w:val="000000" w:themeColor="text1"/>
         </w:rPr>
-        <w:t xml:space="preserve">__. This is </w:t>
-      </w:r>
-      <w:proofErr w:type="spellStart"/>
-      <w:r>
-        <w:rPr>
-          <w:rFonts w:ascii="Arial" w:hAnsi="Arial" w:cs="Arial"/>
-          <w:color w:val="000000" w:themeColor="text1"/>
-        </w:rPr>
-        <w:t>surpiring</w:t>
-      </w:r>
-      <w:proofErr w:type="spellEnd"/>
-      <w:r>
-        <w:rPr>
-          <w:rFonts w:ascii="Arial" w:hAnsi="Arial" w:cs="Arial"/>
-          <w:color w:val="000000" w:themeColor="text1"/>
-        </w:rPr>
-        <w:t xml:space="preserve"> since M31 has a larger stellar mass, but relatively similar dark matter mass</w:t>
-      </w:r>
-      <w:r>
-        <w:rPr>
-          <w:rFonts w:ascii="Arial" w:hAnsi="Arial" w:cs="Arial"/>
-          <w:color w:val="000000" w:themeColor="text1"/>
-        </w:rPr>
-        <w:t xml:space="preserve"> when compared to the Milky Way</w:t>
-      </w:r>
-      <w:r>
-        <w:rPr>
-          <w:rFonts w:ascii="Arial" w:hAnsi="Arial" w:cs="Arial"/>
-          <w:color w:val="000000" w:themeColor="text1"/>
-        </w:rPr>
-        <w:t>.</w:t>
+        <w:t xml:space="preserve">__. </w:t>
       </w:r>
     </w:p>
     <w:p>
@@ -334,6 +290,15 @@
           <w:rFonts w:ascii="Arial" w:hAnsi="Arial" w:cs="Arial"/>
           <w:color w:val="000000" w:themeColor="text1"/>
         </w:rPr>
+        <w:t xml:space="preserve">___. </w:t>
+      </w:r>
+      <w:bookmarkStart w:id="0" w:name="_GoBack"/>
+      <w:bookmarkEnd w:id="0"/>
+      <w:r>
+        <w:rPr>
+          <w:rFonts w:ascii="Arial" w:hAnsi="Arial" w:cs="Arial"/>
+          <w:color w:val="000000" w:themeColor="text1"/>
+        </w:rPr>
         <w:t>This ratio</w:t>
       </w:r>
       <w:r>
@@ -518,8 +483,6 @@
         </w:rPr>
         <w:t>33</w:t>
       </w:r>
-      <w:bookmarkStart w:id="0" w:name="_GoBack"/>
-      <w:bookmarkEnd w:id="0"/>
       <w:r>
         <w:rPr>
           <w:rFonts w:ascii="Arial" w:hAnsi="Arial" w:cs="Arial"/>

</xml_diff>